<commit_message>
Versionado del código fuente y componentes para servicios web
</commit_message>
<xml_diff>
--- a/backend/DOCUMENTACIÓN/Reto Técnico - Backend - Danery Misshel Santos Alcarraz.docx
+++ b/backend/DOCUMENTACIÓN/Reto Técnico - Backend - Danery Misshel Santos Alcarraz.docx
@@ -119,40 +119,7 @@
           <w:sz w:val="56"/>
           <w:szCs w:val="56"/>
         </w:rPr>
-        <w:t>Reto</w:t>
-      </w:r>
-      <w:r>
-        <w:rPr>
-          <w:b/>
-          <w:bCs/>
-          <w:noProof/>
-          <w:color w:val="7030A0"/>
-          <w:sz w:val="56"/>
-          <w:szCs w:val="56"/>
-        </w:rPr>
-        <w:t xml:space="preserve"> </w:t>
-      </w:r>
-      <w:r>
-        <w:rPr>
-          <w:b/>
-          <w:bCs/>
-          <w:noProof/>
-          <w:color w:val="7030A0"/>
-          <w:sz w:val="56"/>
-          <w:szCs w:val="56"/>
-        </w:rPr>
-        <w:t xml:space="preserve">Técnico para el </w:t>
-      </w:r>
-      <w:r>
-        <w:rPr>
-          <w:b/>
-          <w:bCs/>
-          <w:noProof/>
-          <w:color w:val="7030A0"/>
-          <w:sz w:val="56"/>
-          <w:szCs w:val="56"/>
-        </w:rPr>
-        <w:t>Perfil de Backend</w:t>
+        <w:t>Reto Técnico para el Perfil de Backend</w:t>
       </w:r>
     </w:p>
     <w:p>
@@ -245,7 +212,13 @@
     <w:sdt>
       <w:sdtPr>
         <w:rPr>
-          <w:lang w:val="es-MX"/>
+          <w:rFonts w:asciiTheme="minorHAnsi" w:eastAsiaTheme="minorHAnsi" w:hAnsiTheme="minorHAnsi" w:cstheme="minorBidi"/>
+          <w:color w:val="auto"/>
+          <w:kern w:val="2"/>
+          <w:sz w:val="24"/>
+          <w:szCs w:val="24"/>
+          <w:lang w:val="es-MX" w:eastAsia="en-US"/>
+          <w14:ligatures w14:val="standardContextual"/>
         </w:rPr>
         <w:id w:val="13888946"/>
         <w:docPartObj>
@@ -253,17 +226,6 @@
           <w:docPartUnique/>
         </w:docPartObj>
       </w:sdtPr>
-      <w:sdtEndPr>
-        <w:rPr>
-          <w:rFonts w:asciiTheme="minorHAnsi" w:eastAsiaTheme="minorHAnsi" w:hAnsiTheme="minorHAnsi" w:cstheme="minorBidi"/>
-          <w:color w:val="auto"/>
-          <w:kern w:val="2"/>
-          <w:sz w:val="24"/>
-          <w:szCs w:val="24"/>
-          <w:lang w:eastAsia="en-US"/>
-          <w14:ligatures w14:val="standardContextual"/>
-        </w:rPr>
-      </w:sdtEndPr>
       <w:sdtContent>
         <w:p>
           <w:pPr>
@@ -1334,13 +1296,8 @@
     </w:p>
     <w:p>
       <w:r>
-        <w:t xml:space="preserve">Software usado: </w:t>
-      </w:r>
-      <w:proofErr w:type="spellStart"/>
-      <w:r>
-        <w:t>ERDPlus</w:t>
-      </w:r>
-      <w:proofErr w:type="spellEnd"/>
+        <w:t>Software usado: ERDPlus</w:t>
+      </w:r>
     </w:p>
     <w:p>
       <w:pPr>
@@ -1382,6 +1339,7 @@
         <w:rPr>
           <w:b/>
           <w:bCs/>
+          <w:noProof/>
         </w:rPr>
         <w:drawing>
           <wp:inline distT="0" distB="0" distL="0" distR="0" wp14:anchorId="48482487" wp14:editId="15064879">
@@ -1460,6 +1418,7 @@
         <w:rPr>
           <w:b/>
           <w:bCs/>
+          <w:noProof/>
         </w:rPr>
         <w:drawing>
           <wp:inline distT="0" distB="0" distL="0" distR="0" wp14:anchorId="031D81F9" wp14:editId="044B5C8D">
@@ -1808,13 +1767,8 @@
                 <w:bCs/>
               </w:rPr>
             </w:pPr>
-            <w:proofErr w:type="gramStart"/>
-            <w:r>
-              <w:t>VARCHAR(</w:t>
-            </w:r>
-            <w:proofErr w:type="gramEnd"/>
-            <w:r>
-              <w:t>255)</w:t>
+            <w:r>
+              <w:t>VARCHAR(255)</w:t>
             </w:r>
           </w:p>
         </w:tc>
@@ -2057,17 +2011,8 @@
           <w:b/>
           <w:bCs/>
         </w:rPr>
-        <w:t xml:space="preserve">Tabla: </w:t>
-      </w:r>
-      <w:proofErr w:type="spellStart"/>
-      <w:r>
-        <w:rPr>
-          <w:b/>
-          <w:bCs/>
-        </w:rPr>
-        <w:t>Evaluacion</w:t>
-      </w:r>
-      <w:proofErr w:type="spellEnd"/>
+        <w:t>Tabla: Evaluacion</w:t>
+      </w:r>
     </w:p>
     <w:tbl>
       <w:tblPr>
@@ -2154,11 +2099,9 @@
                 <w:bCs/>
               </w:rPr>
             </w:pPr>
-            <w:proofErr w:type="spellStart"/>
             <w:r>
               <w:t>evaluacion</w:t>
             </w:r>
-            <w:proofErr w:type="spellEnd"/>
           </w:p>
         </w:tc>
         <w:tc>
@@ -2208,11 +2151,9 @@
               <w:pStyle w:val="Prrafodelista"/>
               <w:ind w:left="0"/>
             </w:pPr>
-            <w:proofErr w:type="spellStart"/>
             <w:r>
               <w:t>nota_aprobatoria</w:t>
             </w:r>
-            <w:proofErr w:type="spellEnd"/>
           </w:p>
         </w:tc>
         <w:tc>
@@ -2267,17 +2208,8 @@
           <w:b/>
           <w:bCs/>
         </w:rPr>
-        <w:t xml:space="preserve">Tabla: </w:t>
-      </w:r>
-      <w:proofErr w:type="spellStart"/>
-      <w:r>
-        <w:rPr>
-          <w:b/>
-          <w:bCs/>
-        </w:rPr>
-        <w:t>Evaluacion_Pregunta</w:t>
-      </w:r>
-      <w:proofErr w:type="spellEnd"/>
+        <w:t>Tabla: Evaluacion_Pregunta</w:t>
+      </w:r>
     </w:p>
     <w:tbl>
       <w:tblPr>
@@ -2364,11 +2296,9 @@
                 <w:bCs/>
               </w:rPr>
             </w:pPr>
-            <w:proofErr w:type="spellStart"/>
             <w:r>
               <w:t>evaluacion</w:t>
             </w:r>
-            <w:proofErr w:type="spellEnd"/>
           </w:p>
         </w:tc>
         <w:tc>
@@ -2435,13 +2365,8 @@
               <w:pStyle w:val="Prrafodelista"/>
               <w:ind w:left="0"/>
             </w:pPr>
-            <w:proofErr w:type="gramStart"/>
-            <w:r>
-              <w:t>VARCHAR(</w:t>
-            </w:r>
-            <w:proofErr w:type="gramEnd"/>
-            <w:r>
-              <w:t>255)</w:t>
+            <w:r>
+              <w:t>VARCHAR(255)</w:t>
             </w:r>
           </w:p>
         </w:tc>
@@ -2489,17 +2414,8 @@
           <w:b/>
           <w:bCs/>
         </w:rPr>
-        <w:t xml:space="preserve">Tabla: </w:t>
-      </w:r>
-      <w:proofErr w:type="spellStart"/>
-      <w:r>
-        <w:rPr>
-          <w:b/>
-          <w:bCs/>
-        </w:rPr>
-        <w:t>Evaluacion_Alumno</w:t>
-      </w:r>
-      <w:proofErr w:type="spellEnd"/>
+        <w:t>Tabla: Evaluacion_Alumno</w:t>
+      </w:r>
     </w:p>
     <w:tbl>
       <w:tblPr>
@@ -2683,11 +2599,9 @@
               <w:pStyle w:val="Prrafodelista"/>
               <w:ind w:left="0"/>
             </w:pPr>
-            <w:proofErr w:type="spellStart"/>
             <w:r>
               <w:t>evaluacion</w:t>
             </w:r>
-            <w:proofErr w:type="spellEnd"/>
           </w:p>
         </w:tc>
         <w:tc>
@@ -2888,11 +2802,9 @@
               <w:pStyle w:val="Prrafodelista"/>
               <w:ind w:left="0"/>
             </w:pPr>
-            <w:proofErr w:type="spellStart"/>
             <w:r>
               <w:t>evaluacion</w:t>
             </w:r>
-            <w:proofErr w:type="spellEnd"/>
           </w:p>
         </w:tc>
         <w:tc>
@@ -2954,13 +2866,8 @@
               <w:pStyle w:val="Prrafodelista"/>
               <w:ind w:left="0"/>
             </w:pPr>
-            <w:proofErr w:type="gramStart"/>
-            <w:r>
-              <w:t>VARCHAR(</w:t>
-            </w:r>
-            <w:proofErr w:type="gramEnd"/>
-            <w:r>
-              <w:t>255)</w:t>
+            <w:r>
+              <w:t>VARCHAR(255)</w:t>
             </w:r>
           </w:p>
         </w:tc>
@@ -3009,13 +2916,8 @@
               <w:pStyle w:val="Prrafodelista"/>
               <w:ind w:left="0"/>
             </w:pPr>
-            <w:proofErr w:type="gramStart"/>
-            <w:r>
-              <w:t>VARCHAR(</w:t>
-            </w:r>
-            <w:proofErr w:type="gramEnd"/>
-            <w:r>
-              <w:t>255)</w:t>
+            <w:r>
+              <w:t>VARCHAR(255)</w:t>
             </w:r>
           </w:p>
         </w:tc>
@@ -3044,11 +2946,9 @@
               <w:pStyle w:val="Prrafodelista"/>
               <w:ind w:left="0"/>
             </w:pPr>
-            <w:proofErr w:type="spellStart"/>
             <w:r>
               <w:t>calificacion</w:t>
             </w:r>
-            <w:proofErr w:type="spellEnd"/>
           </w:p>
         </w:tc>
         <w:tc>
@@ -3103,17 +3003,8 @@
           <w:b/>
           <w:bCs/>
         </w:rPr>
-        <w:t xml:space="preserve">Tabla: </w:t>
-      </w:r>
-      <w:proofErr w:type="spellStart"/>
-      <w:r>
-        <w:rPr>
-          <w:b/>
-          <w:bCs/>
-        </w:rPr>
-        <w:t>Evaluador_Evaluacion</w:t>
-      </w:r>
-      <w:proofErr w:type="spellEnd"/>
+        <w:t>Tabla: Evaluador_Evaluacion</w:t>
+      </w:r>
     </w:p>
     <w:tbl>
       <w:tblPr>
@@ -3200,11 +3091,9 @@
                 <w:bCs/>
               </w:rPr>
             </w:pPr>
-            <w:proofErr w:type="spellStart"/>
             <w:r>
               <w:t>validacion</w:t>
             </w:r>
-            <w:proofErr w:type="spellEnd"/>
           </w:p>
         </w:tc>
         <w:tc>
@@ -3307,11 +3196,9 @@
               <w:pStyle w:val="Prrafodelista"/>
               <w:ind w:left="0"/>
             </w:pPr>
-            <w:proofErr w:type="spellStart"/>
             <w:r>
               <w:t>evaluacion</w:t>
             </w:r>
-            <w:proofErr w:type="spellEnd"/>
           </w:p>
         </w:tc>
         <w:tc>
@@ -3458,18 +3345,7 @@
           <w:sz w:val="24"/>
           <w:szCs w:val="24"/>
         </w:rPr>
-        <w:t xml:space="preserve"> </w:t>
-      </w:r>
-      <w:r>
-        <w:rPr>
-          <w:rFonts w:asciiTheme="minorHAnsi" w:hAnsiTheme="minorHAnsi"/>
-          <w:b/>
-          <w:bCs/>
-          <w:color w:val="auto"/>
-          <w:sz w:val="24"/>
-          <w:szCs w:val="24"/>
-        </w:rPr>
-        <w:t>(definidas en el archivo pom.xml)</w:t>
+        <w:t xml:space="preserve"> (definidas en el archivo pom.xml)</w:t>
       </w:r>
       <w:r>
         <w:rPr>
@@ -3531,18 +3407,8 @@
         </w:numPr>
       </w:pPr>
       <w:r>
-        <w:t xml:space="preserve">Grupo: </w:t>
-      </w:r>
-      <w:proofErr w:type="spellStart"/>
-      <w:proofErr w:type="gramStart"/>
-      <w:r>
-        <w:t>org.springframework</w:t>
-      </w:r>
-      <w:proofErr w:type="gramEnd"/>
-      <w:r>
-        <w:t>.boot</w:t>
-      </w:r>
-      <w:proofErr w:type="spellEnd"/>
+        <w:t>Grupo: org.springframework.boot</w:t>
+      </w:r>
     </w:p>
     <w:p>
       <w:pPr>
@@ -3554,28 +3420,12 @@
           <w:lang w:val="en-US"/>
         </w:rPr>
       </w:pPr>
-      <w:proofErr w:type="spellStart"/>
       <w:r>
         <w:rPr>
           <w:lang w:val="en-US"/>
         </w:rPr>
-        <w:t>Artefacto</w:t>
-      </w:r>
-      <w:proofErr w:type="spellEnd"/>
-      <w:r>
-        <w:rPr>
-          <w:lang w:val="en-US"/>
-        </w:rPr>
-        <w:t>: spring-boot-starter-data-</w:t>
-      </w:r>
-      <w:proofErr w:type="spellStart"/>
-      <w:r>
-        <w:rPr>
-          <w:lang w:val="en-US"/>
-        </w:rPr>
-        <w:t>jpa</w:t>
-      </w:r>
-      <w:proofErr w:type="spellEnd"/>
+        <w:t>Artefacto: spring-boot-starter-data-jpa</w:t>
+      </w:r>
     </w:p>
     <w:p>
       <w:pPr>
@@ -3585,15 +3435,7 @@
         </w:numPr>
       </w:pPr>
       <w:r>
-        <w:t xml:space="preserve">Descripción: Proporciona soporte para JPA (Java </w:t>
-      </w:r>
-      <w:proofErr w:type="spellStart"/>
-      <w:r>
-        <w:t>Persistence</w:t>
-      </w:r>
-      <w:proofErr w:type="spellEnd"/>
-      <w:r>
-        <w:t xml:space="preserve"> API) que permite interactuar con la base de datos de manera sencilla y eficiente.</w:t>
+        <w:t>Descripción: Proporciona soporte para JPA (Java Persistence API) que permite interactuar con la base de datos de manera sencilla y eficiente.</w:t>
       </w:r>
     </w:p>
     <w:p>
@@ -3604,15 +3446,7 @@
         </w:numPr>
       </w:pPr>
       <w:r>
-        <w:t xml:space="preserve">Spring </w:t>
-      </w:r>
-      <w:proofErr w:type="spellStart"/>
-      <w:r>
-        <w:t>Boot</w:t>
-      </w:r>
-      <w:proofErr w:type="spellEnd"/>
-      <w:r>
-        <w:t xml:space="preserve"> Starter Web:</w:t>
+        <w:t>Spring Boot Starter Web:</w:t>
       </w:r>
     </w:p>
     <w:p>
@@ -3623,18 +3457,8 @@
         </w:numPr>
       </w:pPr>
       <w:r>
-        <w:t xml:space="preserve">Grupo: </w:t>
-      </w:r>
-      <w:proofErr w:type="spellStart"/>
-      <w:proofErr w:type="gramStart"/>
-      <w:r>
-        <w:t>org.springframework</w:t>
-      </w:r>
-      <w:proofErr w:type="gramEnd"/>
-      <w:r>
-        <w:t>.boot</w:t>
-      </w:r>
-      <w:proofErr w:type="spellEnd"/>
+        <w:t>Grupo: org.springframework.boot</w:t>
+      </w:r>
     </w:p>
     <w:p>
       <w:pPr>
@@ -3644,23 +3468,7 @@
         </w:numPr>
       </w:pPr>
       <w:r>
-        <w:t xml:space="preserve">Artefacto: </w:t>
-      </w:r>
-      <w:proofErr w:type="spellStart"/>
-      <w:r>
-        <w:t>spring</w:t>
-      </w:r>
-      <w:proofErr w:type="spellEnd"/>
-      <w:r>
-        <w:t>-</w:t>
-      </w:r>
-      <w:proofErr w:type="spellStart"/>
-      <w:r>
-        <w:t>boot</w:t>
-      </w:r>
-      <w:proofErr w:type="spellEnd"/>
-      <w:r>
-        <w:t>-starter-web</w:t>
+        <w:t>Artefacto: spring-boot-starter-web</w:t>
       </w:r>
     </w:p>
     <w:p>
@@ -3693,15 +3501,8 @@
         </w:numPr>
       </w:pPr>
       <w:r>
-        <w:t xml:space="preserve">Grupo: </w:t>
-      </w:r>
-      <w:proofErr w:type="spellStart"/>
-      <w:proofErr w:type="gramStart"/>
-      <w:r>
-        <w:t>org.postgresql</w:t>
-      </w:r>
-      <w:proofErr w:type="spellEnd"/>
-      <w:proofErr w:type="gramEnd"/>
+        <w:t>Grupo: org.postgresql</w:t>
+      </w:r>
     </w:p>
     <w:p>
       <w:pPr>
@@ -3711,13 +3512,8 @@
         </w:numPr>
       </w:pPr>
       <w:r>
-        <w:t xml:space="preserve">Artefacto: </w:t>
-      </w:r>
-      <w:proofErr w:type="spellStart"/>
-      <w:r>
-        <w:t>postgresql</w:t>
-      </w:r>
-      <w:proofErr w:type="spellEnd"/>
+        <w:t>Artefacto: postgresql</w:t>
+      </w:r>
     </w:p>
     <w:p>
       <w:pPr>
@@ -3760,15 +3556,8 @@
         </w:numPr>
       </w:pPr>
       <w:r>
-        <w:t xml:space="preserve">Grupo: </w:t>
-      </w:r>
-      <w:proofErr w:type="spellStart"/>
-      <w:proofErr w:type="gramStart"/>
-      <w:r>
-        <w:t>org.projectlombok</w:t>
-      </w:r>
-      <w:proofErr w:type="spellEnd"/>
-      <w:proofErr w:type="gramEnd"/>
+        <w:t>Grupo: org.projectlombok</w:t>
+      </w:r>
     </w:p>
     <w:p>
       <w:pPr>
@@ -3778,13 +3567,8 @@
         </w:numPr>
       </w:pPr>
       <w:r>
-        <w:t xml:space="preserve">Artefacto: </w:t>
-      </w:r>
-      <w:proofErr w:type="spellStart"/>
-      <w:r>
-        <w:t>lombok</w:t>
-      </w:r>
-      <w:proofErr w:type="spellEnd"/>
+        <w:t>Artefacto: lombok</w:t>
+      </w:r>
     </w:p>
     <w:p>
       <w:pPr>
@@ -3805,31 +3589,7 @@
         </w:numPr>
       </w:pPr>
       <w:r>
-        <w:t xml:space="preserve">Descripción: Herramienta para eliminar código </w:t>
-      </w:r>
-      <w:proofErr w:type="spellStart"/>
-      <w:r>
-        <w:t>boilerplate</w:t>
-      </w:r>
-      <w:proofErr w:type="spellEnd"/>
-      <w:r>
-        <w:t xml:space="preserve"> en las clases Java (como </w:t>
-      </w:r>
-      <w:proofErr w:type="spellStart"/>
-      <w:r>
-        <w:t>getters</w:t>
-      </w:r>
-      <w:proofErr w:type="spellEnd"/>
-      <w:r>
-        <w:t xml:space="preserve">, </w:t>
-      </w:r>
-      <w:proofErr w:type="spellStart"/>
-      <w:r>
-        <w:t>setters</w:t>
-      </w:r>
-      <w:proofErr w:type="spellEnd"/>
-      <w:r>
-        <w:t>, constructores, etc.).</w:t>
+        <w:t>Descripción: Herramienta para eliminar código boilerplate en las clases Java (como getters, setters, constructores, etc.).</w:t>
       </w:r>
     </w:p>
     <w:p>
@@ -3840,15 +3600,7 @@
         </w:numPr>
       </w:pPr>
       <w:r>
-        <w:t xml:space="preserve">Jackson </w:t>
-      </w:r>
-      <w:proofErr w:type="spellStart"/>
-      <w:r>
-        <w:t>Databind</w:t>
-      </w:r>
-      <w:proofErr w:type="spellEnd"/>
-      <w:r>
-        <w:t>:</w:t>
+        <w:t>Jackson Databind:</w:t>
       </w:r>
     </w:p>
     <w:p>
@@ -3859,18 +3611,8 @@
         </w:numPr>
       </w:pPr>
       <w:r>
-        <w:t xml:space="preserve">Grupo: </w:t>
-      </w:r>
-      <w:proofErr w:type="spellStart"/>
-      <w:proofErr w:type="gramStart"/>
-      <w:r>
-        <w:t>com.fasterxml</w:t>
-      </w:r>
-      <w:proofErr w:type="gramEnd"/>
-      <w:r>
-        <w:t>.jackson.core</w:t>
-      </w:r>
-      <w:proofErr w:type="spellEnd"/>
+        <w:t>Grupo: com.fasterxml.jackson.core</w:t>
+      </w:r>
     </w:p>
     <w:p>
       <w:pPr>
@@ -3880,13 +3622,8 @@
         </w:numPr>
       </w:pPr>
       <w:r>
-        <w:t xml:space="preserve">Artefacto: </w:t>
-      </w:r>
-      <w:proofErr w:type="spellStart"/>
-      <w:r>
-        <w:t>jackson-databind</w:t>
-      </w:r>
-      <w:proofErr w:type="spellEnd"/>
+        <w:t>Artefacto: jackson-databind</w:t>
+      </w:r>
     </w:p>
     <w:p>
       <w:pPr>
@@ -3926,40 +3663,7 @@
           <w:szCs w:val="24"/>
         </w:rPr>
         <w:lastRenderedPageBreak/>
-        <w:t>Componentes</w:t>
-      </w:r>
-      <w:r>
-        <w:rPr>
-          <w:rFonts w:asciiTheme="minorHAnsi" w:hAnsiTheme="minorHAnsi"/>
-          <w:b/>
-          <w:bCs/>
-          <w:color w:val="auto"/>
-          <w:sz w:val="24"/>
-          <w:szCs w:val="24"/>
-        </w:rPr>
-        <w:t xml:space="preserve"> </w:t>
-      </w:r>
-      <w:r>
-        <w:rPr>
-          <w:rFonts w:asciiTheme="minorHAnsi" w:hAnsiTheme="minorHAnsi"/>
-          <w:b/>
-          <w:bCs/>
-          <w:color w:val="auto"/>
-          <w:sz w:val="24"/>
-          <w:szCs w:val="24"/>
-        </w:rPr>
-        <w:t>usados</w:t>
-      </w:r>
-      <w:r>
-        <w:rPr>
-          <w:rFonts w:asciiTheme="minorHAnsi" w:hAnsiTheme="minorHAnsi"/>
-          <w:b/>
-          <w:bCs/>
-          <w:color w:val="auto"/>
-          <w:sz w:val="24"/>
-          <w:szCs w:val="24"/>
-        </w:rPr>
-        <w:t xml:space="preserve"> para la construcción de los servicios</w:t>
+        <w:t>Componentes usados para la construcción de los servicios</w:t>
       </w:r>
       <w:bookmarkEnd w:id="7"/>
     </w:p>
@@ -3968,6 +3672,9 @@
         <w:jc w:val="center"/>
       </w:pPr>
       <w:r>
+        <w:rPr>
+          <w:noProof/>
+        </w:rPr>
         <w:drawing>
           <wp:inline distT="0" distB="0" distL="0" distR="0" wp14:anchorId="4FC99D60" wp14:editId="2D1AD023">
             <wp:extent cx="2535381" cy="4648200"/>
@@ -4038,13 +3745,8 @@
           <w:numId w:val="25"/>
         </w:numPr>
       </w:pPr>
-      <w:proofErr w:type="spellStart"/>
-      <w:r>
-        <w:t>Endpoints</w:t>
-      </w:r>
-      <w:proofErr w:type="spellEnd"/>
-      <w:r>
-        <w:t xml:space="preserve"> implementados:</w:t>
+      <w:r>
+        <w:t>Endpoints implementados:</w:t>
       </w:r>
     </w:p>
     <w:p>
@@ -4163,23 +3865,7 @@
         </w:numPr>
       </w:pPr>
       <w:r>
-        <w:t xml:space="preserve">Implementa la interfaz </w:t>
-      </w:r>
-      <w:proofErr w:type="spellStart"/>
-      <w:r>
-        <w:t>Dao</w:t>
-      </w:r>
-      <w:proofErr w:type="spellEnd"/>
-      <w:r>
-        <w:t xml:space="preserve"> y realiza las operaciones en la base de datos utilizando </w:t>
-      </w:r>
-      <w:proofErr w:type="spellStart"/>
-      <w:r>
-        <w:t>JdbcTemplate</w:t>
-      </w:r>
-      <w:proofErr w:type="spellEnd"/>
-      <w:r>
-        <w:t>.</w:t>
+        <w:t>Implementa la interfaz Dao y realiza las operaciones en la base de datos utilizando JdbcTemplate.</w:t>
       </w:r>
     </w:p>
     <w:p>
@@ -4200,13 +3886,8 @@
           <w:numId w:val="27"/>
         </w:numPr>
       </w:pPr>
-      <w:proofErr w:type="spellStart"/>
-      <w:r>
-        <w:t>insertarRespuestas</w:t>
-      </w:r>
-      <w:proofErr w:type="spellEnd"/>
-      <w:r>
-        <w:t xml:space="preserve">: Inserta las respuestas de </w:t>
+      <w:r>
+        <w:t xml:space="preserve">insertarRespuestas: Inserta las respuestas de </w:t>
       </w:r>
       <w:r>
         <w:t>un alumno en una evaluación</w:t>
@@ -4222,24 +3903,11 @@
           <w:numId w:val="27"/>
         </w:numPr>
       </w:pPr>
-      <w:proofErr w:type="spellStart"/>
-      <w:r>
-        <w:t>obtenerRespuesta</w:t>
-      </w:r>
-      <w:proofErr w:type="spellEnd"/>
-      <w:r>
-        <w:t>: Obtiene una respuesta específica</w:t>
-      </w:r>
-      <w:r>
-        <w:t xml:space="preserve"> según </w:t>
-      </w:r>
-      <w:proofErr w:type="gramStart"/>
-      <w:r>
-        <w:t>una alumno</w:t>
-      </w:r>
-      <w:proofErr w:type="gramEnd"/>
-      <w:r>
-        <w:t xml:space="preserve"> haya respondido a una pregunta a una evaluación</w:t>
+      <w:r>
+        <w:t>obtenerRespuesta: Obtiene una respuesta específica</w:t>
+      </w:r>
+      <w:r>
+        <w:t xml:space="preserve"> según una alumno haya respondido a una pregunta a una evaluación</w:t>
       </w:r>
       <w:r>
         <w:t>.</w:t>
@@ -4252,13 +3920,8 @@
           <w:numId w:val="27"/>
         </w:numPr>
       </w:pPr>
-      <w:proofErr w:type="spellStart"/>
-      <w:r>
-        <w:t>esEvaluadorValidado</w:t>
-      </w:r>
-      <w:proofErr w:type="spellEnd"/>
-      <w:r>
-        <w:t>: Valida si un evaluador está autorizado.</w:t>
+      <w:r>
+        <w:t>esEvaluadorValidado: Valida si un evaluador está autorizado.</w:t>
       </w:r>
     </w:p>
     <w:p>
@@ -4268,13 +3931,8 @@
           <w:numId w:val="27"/>
         </w:numPr>
       </w:pPr>
-      <w:proofErr w:type="spellStart"/>
-      <w:r>
-        <w:t>calificarRespuesta</w:t>
-      </w:r>
-      <w:proofErr w:type="spellEnd"/>
-      <w:r>
-        <w:t>: Califica una respuesta</w:t>
+      <w:r>
+        <w:t>calificarRespuesta: Califica una respuesta</w:t>
       </w:r>
       <w:r>
         <w:t xml:space="preserve"> por un evaluador autorizado</w:t>
@@ -4290,13 +3948,8 @@
           <w:numId w:val="27"/>
         </w:numPr>
       </w:pPr>
-      <w:proofErr w:type="spellStart"/>
-      <w:r>
-        <w:t>actualizarPesoPregunta</w:t>
-      </w:r>
-      <w:proofErr w:type="spellEnd"/>
-      <w:r>
-        <w:t>: Actualiza el peso de una pregunta en una evaluación.</w:t>
+      <w:r>
+        <w:t>actualizarPesoPregunta: Actualiza el peso de una pregunta en una evaluación.</w:t>
       </w:r>
     </w:p>
     <w:p>
@@ -4306,13 +3959,8 @@
           <w:numId w:val="27"/>
         </w:numPr>
       </w:pPr>
-      <w:proofErr w:type="spellStart"/>
-      <w:r>
-        <w:t>actualizarNotaAprobatoria</w:t>
-      </w:r>
-      <w:proofErr w:type="spellEnd"/>
-      <w:r>
-        <w:t>: Actualiza la nota aprobatoria de una evaluación.</w:t>
+      <w:r>
+        <w:t>actualizarNotaAprobatoria: Actualiza la nota aprobatoria de una evaluación.</w:t>
       </w:r>
     </w:p>
     <w:p>
@@ -4322,13 +3970,8 @@
           <w:numId w:val="27"/>
         </w:numPr>
       </w:pPr>
-      <w:proofErr w:type="spellStart"/>
-      <w:r>
-        <w:t>obtenerRespuestasAlumno</w:t>
-      </w:r>
-      <w:proofErr w:type="spellEnd"/>
-      <w:r>
-        <w:t>: Obtiene las respuestas de un alumno</w:t>
+      <w:r>
+        <w:t>obtenerRespuestasAlumno: Obtiene las respuestas de un alumno</w:t>
       </w:r>
       <w:r>
         <w:t xml:space="preserve"> y si aprobó la evaluación que rindió</w:t>
@@ -4344,13 +3987,8 @@
           <w:numId w:val="27"/>
         </w:numPr>
       </w:pPr>
-      <w:proofErr w:type="spellStart"/>
-      <w:r>
-        <w:t>obtenerNotaAlumno</w:t>
-      </w:r>
-      <w:proofErr w:type="spellEnd"/>
-      <w:r>
-        <w:t>: Obtiene la nota de un alumno.</w:t>
+      <w:r>
+        <w:t>obtenerNotaAlumno: Obtiene la nota de un alumno.</w:t>
       </w:r>
     </w:p>
     <w:p>
@@ -4360,13 +3998,8 @@
           <w:numId w:val="27"/>
         </w:numPr>
       </w:pPr>
-      <w:proofErr w:type="spellStart"/>
-      <w:r>
-        <w:t>obtenerNotaAprobatoria</w:t>
-      </w:r>
-      <w:proofErr w:type="spellEnd"/>
-      <w:r>
-        <w:t>: Obtiene la nota aprobatoria de una evaluación.</w:t>
+      <w:r>
+        <w:t>obtenerNotaAprobatoria: Obtiene la nota aprobatoria de una evaluación.</w:t>
       </w:r>
     </w:p>
     <w:p>
@@ -4439,13 +4072,8 @@
           <w:numId w:val="29"/>
         </w:numPr>
       </w:pPr>
-      <w:proofErr w:type="spellStart"/>
-      <w:r>
-        <w:t>insertarRespuestas</w:t>
-      </w:r>
-      <w:proofErr w:type="spellEnd"/>
-      <w:r>
-        <w:t>: Llama al DAO para insertar las respuestas.</w:t>
+      <w:r>
+        <w:t>insertarRespuestas: Llama al DAO para insertar las respuestas.</w:t>
       </w:r>
     </w:p>
     <w:p>
@@ -4455,13 +4083,8 @@
           <w:numId w:val="29"/>
         </w:numPr>
       </w:pPr>
-      <w:proofErr w:type="spellStart"/>
-      <w:r>
-        <w:t>obtenerRespuesta</w:t>
-      </w:r>
-      <w:proofErr w:type="spellEnd"/>
-      <w:r>
-        <w:t>: Llama al DAO para obtener una respuesta.</w:t>
+      <w:r>
+        <w:t>obtenerRespuesta: Llama al DAO para obtener una respuesta.</w:t>
       </w:r>
     </w:p>
     <w:p>
@@ -4471,13 +4094,8 @@
           <w:numId w:val="29"/>
         </w:numPr>
       </w:pPr>
-      <w:proofErr w:type="spellStart"/>
-      <w:r>
-        <w:t>validarEvaluador</w:t>
-      </w:r>
-      <w:proofErr w:type="spellEnd"/>
-      <w:r>
-        <w:t>: Valida si un evaluador está autorizado.</w:t>
+      <w:r>
+        <w:t>validarEvaluador: Valida si un evaluador está autorizado.</w:t>
       </w:r>
     </w:p>
     <w:p>
@@ -4487,13 +4105,8 @@
           <w:numId w:val="29"/>
         </w:numPr>
       </w:pPr>
-      <w:proofErr w:type="spellStart"/>
-      <w:r>
-        <w:t>calificarRespuesta</w:t>
-      </w:r>
-      <w:proofErr w:type="spellEnd"/>
-      <w:r>
-        <w:t>: Llama al DAO para calificar una respuesta.</w:t>
+      <w:r>
+        <w:t>calificarRespuesta: Llama al DAO para calificar una respuesta.</w:t>
       </w:r>
     </w:p>
     <w:p>
@@ -4503,14 +4116,9 @@
           <w:numId w:val="29"/>
         </w:numPr>
       </w:pPr>
-      <w:proofErr w:type="spellStart"/>
       <w:r>
         <w:lastRenderedPageBreak/>
-        <w:t>actualizarPesoPregunta</w:t>
-      </w:r>
-      <w:proofErr w:type="spellEnd"/>
-      <w:r>
-        <w:t>: Llama al DAO para actualizar el peso de una pregunta.</w:t>
+        <w:t>actualizarPesoPregunta: Llama al DAO para actualizar el peso de una pregunta.</w:t>
       </w:r>
     </w:p>
     <w:p>
@@ -4520,13 +4128,8 @@
           <w:numId w:val="29"/>
         </w:numPr>
       </w:pPr>
-      <w:proofErr w:type="spellStart"/>
-      <w:r>
-        <w:t>actualizarNotaAprobatoria</w:t>
-      </w:r>
-      <w:proofErr w:type="spellEnd"/>
-      <w:r>
-        <w:t>: Llama al DAO para actualizar la nota aprobatoria.</w:t>
+      <w:r>
+        <w:t>actualizarNotaAprobatoria: Llama al DAO para actualizar la nota aprobatoria.</w:t>
       </w:r>
     </w:p>
     <w:p>
@@ -4536,13 +4139,8 @@
           <w:numId w:val="29"/>
         </w:numPr>
       </w:pPr>
-      <w:proofErr w:type="spellStart"/>
-      <w:r>
-        <w:t>obtenerRespuestasAlumno</w:t>
-      </w:r>
-      <w:proofErr w:type="spellEnd"/>
-      <w:r>
-        <w:t>: Llama al DAO para obtener las respuestas de un alumno.</w:t>
+      <w:r>
+        <w:t>obtenerRespuestasAlumno: Llama al DAO para obtener las respuestas de un alumno.</w:t>
       </w:r>
     </w:p>
     <w:p>
@@ -4552,13 +4150,8 @@
           <w:numId w:val="29"/>
         </w:numPr>
       </w:pPr>
-      <w:proofErr w:type="spellStart"/>
-      <w:r>
-        <w:t>obtenerNotaAlumno</w:t>
-      </w:r>
-      <w:proofErr w:type="spellEnd"/>
-      <w:r>
-        <w:t>: Llama al DAO para obtener la nota de un alumno.</w:t>
+      <w:r>
+        <w:t>obtenerNotaAlumno: Llama al DAO para obtener la nota de un alumno.</w:t>
       </w:r>
     </w:p>
     <w:p>
@@ -4568,13 +4161,8 @@
           <w:numId w:val="29"/>
         </w:numPr>
       </w:pPr>
-      <w:proofErr w:type="spellStart"/>
-      <w:r>
-        <w:t>obtenerNotaAprobatoria</w:t>
-      </w:r>
-      <w:proofErr w:type="spellEnd"/>
-      <w:r>
-        <w:t>: Llama al DAO para obtener la nota aprobatoria.</w:t>
+      <w:r>
+        <w:t>obtenerNotaAprobatoria: Llama al DAO para obtener la nota aprobatoria.</w:t>
       </w:r>
     </w:p>
     <w:p>
@@ -4584,53 +4172,23 @@
           <w:numId w:val="29"/>
         </w:numPr>
       </w:pPr>
-      <w:proofErr w:type="spellStart"/>
-      <w:r>
-        <w:t>esAprobado</w:t>
-      </w:r>
-      <w:proofErr w:type="spellEnd"/>
-      <w:r>
-        <w:t>: Calcula si un alumno ha aprobado o no según su nota.</w:t>
-      </w:r>
-    </w:p>
-    <w:p>
-      <w:pPr>
-        <w:rPr>
-          <w:b/>
-          <w:bCs/>
-        </w:rPr>
-      </w:pPr>
-      <w:proofErr w:type="spellStart"/>
-      <w:r>
-        <w:rPr>
-          <w:b/>
-          <w:bCs/>
-        </w:rPr>
-        <w:t>DTOs</w:t>
-      </w:r>
-      <w:proofErr w:type="spellEnd"/>
-      <w:r>
-        <w:rPr>
-          <w:b/>
-          <w:bCs/>
-        </w:rPr>
-        <w:t xml:space="preserve"> (Folder </w:t>
-      </w:r>
-      <w:proofErr w:type="spellStart"/>
-      <w:r>
-        <w:rPr>
-          <w:b/>
-          <w:bCs/>
-        </w:rPr>
-        <w:t>dto</w:t>
-      </w:r>
-      <w:proofErr w:type="spellEnd"/>
-      <w:r>
-        <w:rPr>
-          <w:b/>
-          <w:bCs/>
-        </w:rPr>
-        <w:t>)</w:t>
+      <w:r>
+        <w:t>esAprobado: Calcula si un alumno ha aprobado o no según su nota.</w:t>
+      </w:r>
+    </w:p>
+    <w:p>
+      <w:pPr>
+        <w:rPr>
+          <w:b/>
+          <w:bCs/>
+        </w:rPr>
+      </w:pPr>
+      <w:r>
+        <w:rPr>
+          <w:b/>
+          <w:bCs/>
+        </w:rPr>
+        <w:t>DTOs (Folder dto)</w:t>
       </w:r>
     </w:p>
     <w:p>
@@ -4699,13 +4257,8 @@
           <w:numId w:val="30"/>
         </w:numPr>
       </w:pPr>
-      <w:proofErr w:type="spellStart"/>
-      <w:r>
-        <w:t>Evaluacion</w:t>
-      </w:r>
-      <w:proofErr w:type="spellEnd"/>
-      <w:r>
-        <w:t>: Define las evaluaciones y la nota aprobatoria.</w:t>
+      <w:r>
+        <w:t>Evaluacion: Define las evaluaciones y la nota aprobatoria.</w:t>
       </w:r>
     </w:p>
     <w:p>
@@ -4715,13 +4268,8 @@
           <w:numId w:val="30"/>
         </w:numPr>
       </w:pPr>
-      <w:proofErr w:type="spellStart"/>
-      <w:r>
-        <w:t>Evaluacion_Pregunta</w:t>
-      </w:r>
-      <w:proofErr w:type="spellEnd"/>
-      <w:r>
-        <w:t>: Relaciona evaluaciones con preguntas.</w:t>
+      <w:r>
+        <w:t>Evaluacion_Pregunta: Relaciona evaluaciones con preguntas.</w:t>
       </w:r>
     </w:p>
     <w:p>
@@ -4731,13 +4279,8 @@
           <w:numId w:val="30"/>
         </w:numPr>
       </w:pPr>
-      <w:proofErr w:type="spellStart"/>
-      <w:r>
-        <w:t>Evaluacion_Alumno</w:t>
-      </w:r>
-      <w:proofErr w:type="spellEnd"/>
-      <w:r>
-        <w:t>: Relaciona alumnos con evaluaciones y contiene la nota de los alumnos.</w:t>
+      <w:r>
+        <w:t>Evaluacion_Alumno: Relaciona alumnos con evaluaciones y contiene la nota de los alumnos.</w:t>
       </w:r>
     </w:p>
     <w:p>
@@ -4758,13 +4301,8 @@
           <w:numId w:val="30"/>
         </w:numPr>
       </w:pPr>
-      <w:proofErr w:type="spellStart"/>
-      <w:r>
-        <w:t>Evaluador_Evaluacion</w:t>
-      </w:r>
-      <w:proofErr w:type="spellEnd"/>
-      <w:r>
-        <w:t>: Relaciona los evaluadores con las evaluaciones y contiene la validación.</w:t>
+      <w:r>
+        <w:t>Evaluador_Evaluacion: Relaciona los evaluadores con las evaluaciones y contiene la validación.</w:t>
       </w:r>
     </w:p>
     <w:p/>
@@ -4817,15 +4355,7 @@
         </w:numPr>
       </w:pPr>
       <w:r>
-        <w:t xml:space="preserve">Versión del </w:t>
-      </w:r>
-      <w:proofErr w:type="gramStart"/>
-      <w:r>
-        <w:t>driver</w:t>
-      </w:r>
-      <w:proofErr w:type="gramEnd"/>
-      <w:r>
-        <w:t>: 42.7.4</w:t>
+        <w:t>Versión del driver: 42.7.4</w:t>
       </w:r>
     </w:p>
     <w:p>
@@ -4836,17 +4366,7 @@
         </w:numPr>
       </w:pPr>
       <w:r>
-        <w:t xml:space="preserve">Configuración de conexión (definida en </w:t>
-      </w:r>
-      <w:proofErr w:type="spellStart"/>
-      <w:proofErr w:type="gramStart"/>
-      <w:r>
-        <w:t>application.properties</w:t>
-      </w:r>
-      <w:proofErr w:type="spellEnd"/>
-      <w:proofErr w:type="gramEnd"/>
-      <w:r>
-        <w:t>):</w:t>
+        <w:t>Configuración de conexión (definida en application.properties):</w:t>
       </w:r>
     </w:p>
     <w:p>
@@ -4858,23 +4378,8 @@
       </w:pPr>
       <w:r>
         <w:lastRenderedPageBreak/>
-        <w:t xml:space="preserve">URL: </w:t>
-      </w:r>
-      <w:proofErr w:type="spellStart"/>
-      <w:proofErr w:type="gramStart"/>
-      <w:r>
-        <w:t>jdbc:postgresql</w:t>
-      </w:r>
-      <w:proofErr w:type="spellEnd"/>
-      <w:r>
-        <w:t>://localhost:5432/</w:t>
-      </w:r>
-      <w:proofErr w:type="spellStart"/>
-      <w:r>
-        <w:t>xpedition</w:t>
-      </w:r>
-      <w:proofErr w:type="spellEnd"/>
-      <w:proofErr w:type="gramEnd"/>
+        <w:t>URL: jdbc:postgresql://localhost:5432/xpedition</w:t>
+      </w:r>
     </w:p>
     <w:p>
       <w:pPr>
@@ -4884,13 +4389,8 @@
         </w:numPr>
       </w:pPr>
       <w:r>
-        <w:t xml:space="preserve">Usuario: </w:t>
-      </w:r>
-      <w:proofErr w:type="spellStart"/>
-      <w:r>
-        <w:t>postgres</w:t>
-      </w:r>
-      <w:proofErr w:type="spellEnd"/>
+        <w:t>Usuario: postgres</w:t>
+      </w:r>
     </w:p>
     <w:p>
       <w:pPr>
@@ -4900,13 +4400,8 @@
         </w:numPr>
       </w:pPr>
       <w:r>
-        <w:t xml:space="preserve">Contraseña: </w:t>
-      </w:r>
-      <w:proofErr w:type="spellStart"/>
-      <w:r>
-        <w:t>postgres</w:t>
-      </w:r>
-      <w:proofErr w:type="spellEnd"/>
+        <w:t>Contraseña: postgres</w:t>
+      </w:r>
     </w:p>
     <w:p>
       <w:pPr>
@@ -4926,29 +4421,8 @@
           <w:numId w:val="9"/>
         </w:numPr>
       </w:pPr>
-      <w:proofErr w:type="spellStart"/>
-      <w:r>
-        <w:t>spring.jpa.hibernate.ddl</w:t>
-      </w:r>
-      <w:proofErr w:type="spellEnd"/>
-      <w:r>
-        <w:t>-auto=</w:t>
-      </w:r>
-      <w:proofErr w:type="spellStart"/>
-      <w:r>
-        <w:t>update</w:t>
-      </w:r>
-      <w:proofErr w:type="spellEnd"/>
-      <w:r>
-        <w:t xml:space="preserve">: </w:t>
-      </w:r>
-      <w:proofErr w:type="spellStart"/>
-      <w:r>
-        <w:t>Hibernate</w:t>
-      </w:r>
-      <w:proofErr w:type="spellEnd"/>
-      <w:r>
-        <w:t xml:space="preserve"> gestionará el esquema de la base de datos.</w:t>
+      <w:r>
+        <w:t>spring.jpa.hibernate.ddl-auto=update: Hibernate gestionará el esquema de la base de datos.</w:t>
       </w:r>
     </w:p>
     <w:p>
@@ -4958,58 +4432,19 @@
           <w:numId w:val="9"/>
         </w:numPr>
       </w:pPr>
-      <w:proofErr w:type="spellStart"/>
-      <w:proofErr w:type="gramStart"/>
-      <w:r>
-        <w:t>spring.jpa.show</w:t>
-      </w:r>
-      <w:proofErr w:type="gramEnd"/>
-      <w:r>
-        <w:t>-sql</w:t>
-      </w:r>
-      <w:proofErr w:type="spellEnd"/>
-      <w:r>
-        <w:t>=true: Muestra las consultas SQL ejecutadas en la consola.</w:t>
+      <w:r>
+        <w:t>spring.jpa.show-sql=true: Muestra las consultas SQL ejecutadas en la consola.</w:t>
       </w:r>
     </w:p>
     <w:p>
       <w:r>
         <w:t xml:space="preserve">Cabe resaltar que en el Folder </w:t>
       </w:r>
-      <w:proofErr w:type="spellStart"/>
-      <w:r>
-        <w:t>src</w:t>
-      </w:r>
-      <w:proofErr w:type="spellEnd"/>
-      <w:r>
-        <w:t>/</w:t>
-      </w:r>
-      <w:proofErr w:type="spellStart"/>
-      <w:r>
-        <w:t>main</w:t>
-      </w:r>
-      <w:proofErr w:type="spellEnd"/>
-      <w:r>
-        <w:t>/</w:t>
-      </w:r>
-      <w:proofErr w:type="spellStart"/>
-      <w:r>
-        <w:t>r</w:t>
-      </w:r>
-      <w:r>
-        <w:t>esources</w:t>
-      </w:r>
-      <w:proofErr w:type="spellEnd"/>
-      <w:r>
-        <w:t xml:space="preserve"> puede encontrar un archivo </w:t>
-      </w:r>
-      <w:proofErr w:type="spellStart"/>
-      <w:r>
-        <w:t>consultas.sql</w:t>
-      </w:r>
-      <w:proofErr w:type="spellEnd"/>
-      <w:r>
-        <w:t xml:space="preserve"> para las inserciones necesarias para ejecutar el código.</w:t>
+      <w:r>
+        <w:t>src/main/r</w:t>
+      </w:r>
+      <w:r>
+        <w:t>esources puede encontrar un archivo consultas.sql para las inserciones necesarias para ejecutar el código.</w:t>
       </w:r>
     </w:p>
     <w:p>
@@ -5095,14 +4530,10 @@
         <w:t>en la base de datos.</w:t>
       </w:r>
       <w:r>
-        <w:t xml:space="preserve"> </w:t>
-      </w:r>
-      <w:r>
-        <w:t>Método HTTP POST.</w:t>
-      </w:r>
-    </w:p>
-    <w:p>
-      <w:proofErr w:type="spellStart"/>
+        <w:t xml:space="preserve"> Método HTTP POST.</w:t>
+      </w:r>
+    </w:p>
+    <w:p>
       <w:r>
         <w:rPr>
           <w:b/>
@@ -5110,7 +4541,6 @@
         </w:rPr>
         <w:t>Endpoint</w:t>
       </w:r>
-      <w:proofErr w:type="spellEnd"/>
       <w:r>
         <w:t>: /insertar-respuestas</w:t>
       </w:r>
@@ -5135,21 +4565,12 @@
           <w:numId w:val="24"/>
         </w:numPr>
       </w:pPr>
-      <w:proofErr w:type="spellStart"/>
-      <w:r>
-        <w:rPr>
-          <w:b/>
-          <w:bCs/>
-        </w:rPr>
-        <w:t>Body</w:t>
-      </w:r>
-      <w:proofErr w:type="spellEnd"/>
-      <w:r>
-        <w:rPr>
-          <w:b/>
-          <w:bCs/>
-        </w:rPr>
-        <w:t xml:space="preserve"> (JSON)</w:t>
+      <w:r>
+        <w:rPr>
+          <w:b/>
+          <w:bCs/>
+        </w:rPr>
+        <w:t>Body (JSON)</w:t>
       </w:r>
       <w:r>
         <w:t>: Lista de mapas con respuestas en formato:</w:t>
@@ -5187,108 +4608,12 @@
     </w:p>
     <w:p>
       <w:r>
-        <w:t xml:space="preserve">        "pregunta_1": "</w:t>
-      </w:r>
-      <w:proofErr w:type="spellStart"/>
-      <w:r>
-        <w:t>opcion</w:t>
-      </w:r>
-      <w:proofErr w:type="spellEnd"/>
-      <w:r>
-        <w:t xml:space="preserve"> a",</w:t>
-      </w:r>
-    </w:p>
-    <w:p>
-      <w:r>
-        <w:t xml:space="preserve">        "pregunta_2": "&lt;p&gt; </w:t>
-      </w:r>
-      <w:proofErr w:type="spellStart"/>
-      <w:r>
-        <w:t>Fames</w:t>
-      </w:r>
-      <w:proofErr w:type="spellEnd"/>
-      <w:r>
-        <w:t xml:space="preserve"> </w:t>
-      </w:r>
-      <w:proofErr w:type="spellStart"/>
-      <w:r>
-        <w:t>rutrum</w:t>
-      </w:r>
-      <w:proofErr w:type="spellEnd"/>
-      <w:r>
-        <w:t xml:space="preserve"> </w:t>
-      </w:r>
-      <w:proofErr w:type="spellStart"/>
-      <w:r>
-        <w:t>ultricies</w:t>
-      </w:r>
-      <w:proofErr w:type="spellEnd"/>
-      <w:r>
-        <w:t xml:space="preserve"> nunc </w:t>
-      </w:r>
-      <w:proofErr w:type="spellStart"/>
-      <w:r>
-        <w:t>donec</w:t>
-      </w:r>
-      <w:proofErr w:type="spellEnd"/>
-      <w:r>
-        <w:t xml:space="preserve"> &lt;</w:t>
-      </w:r>
-      <w:proofErr w:type="spellStart"/>
-      <w:r>
-        <w:t>strong</w:t>
-      </w:r>
-      <w:proofErr w:type="spellEnd"/>
-      <w:r>
-        <w:t xml:space="preserve">&gt; </w:t>
-      </w:r>
-      <w:proofErr w:type="spellStart"/>
-      <w:r>
-        <w:t>vivamus</w:t>
-      </w:r>
-      <w:proofErr w:type="spellEnd"/>
-      <w:r>
-        <w:t xml:space="preserve"> </w:t>
-      </w:r>
-      <w:proofErr w:type="spellStart"/>
-      <w:r>
-        <w:t>euismod</w:t>
-      </w:r>
-      <w:proofErr w:type="spellEnd"/>
-      <w:r>
-        <w:t xml:space="preserve"> </w:t>
-      </w:r>
-      <w:proofErr w:type="spellStart"/>
-      <w:r>
-        <w:t>volutpat</w:t>
-      </w:r>
-      <w:proofErr w:type="spellEnd"/>
-      <w:r>
-        <w:t xml:space="preserve"> </w:t>
-      </w:r>
-      <w:proofErr w:type="spellStart"/>
-      <w:r>
-        <w:t>interdum</w:t>
-      </w:r>
-      <w:proofErr w:type="spellEnd"/>
-      <w:r>
-        <w:t xml:space="preserve"> </w:t>
-      </w:r>
-      <w:proofErr w:type="spellStart"/>
-      <w:r>
-        <w:t>senectus</w:t>
-      </w:r>
-      <w:proofErr w:type="spellEnd"/>
-      <w:r>
-        <w:t xml:space="preserve"> &lt;/</w:t>
-      </w:r>
-      <w:proofErr w:type="spellStart"/>
-      <w:r>
-        <w:t>strong</w:t>
-      </w:r>
-      <w:proofErr w:type="spellEnd"/>
-      <w:r>
-        <w:t>&gt;. &lt;/p&gt;",</w:t>
+        <w:t xml:space="preserve">        "pregunta_1": "opcion a",</w:t>
+      </w:r>
+    </w:p>
+    <w:p>
+      <w:r>
+        <w:t xml:space="preserve">        "pregunta_2": "&lt;p&gt; Fames rutrum ultricies nunc donec &lt;strong&gt; vivamus euismod volutpat interdum senectus &lt;/strong&gt;. &lt;/p&gt;",</w:t>
       </w:r>
     </w:p>
     <w:p>
@@ -5298,71 +4623,7 @@
     </w:p>
     <w:p>
       <w:r>
-        <w:t xml:space="preserve">        "pregunta_4": "</w:t>
-      </w:r>
-      <w:proofErr w:type="spellStart"/>
-      <w:r>
-        <w:t>Arcu</w:t>
-      </w:r>
-      <w:proofErr w:type="spellEnd"/>
-      <w:r>
-        <w:t xml:space="preserve"> </w:t>
-      </w:r>
-      <w:proofErr w:type="spellStart"/>
-      <w:r>
-        <w:t>phasellus</w:t>
-      </w:r>
-      <w:proofErr w:type="spellEnd"/>
-      <w:r>
-        <w:t xml:space="preserve"> </w:t>
-      </w:r>
-      <w:proofErr w:type="spellStart"/>
-      <w:r>
-        <w:t>bibendum</w:t>
-      </w:r>
-      <w:proofErr w:type="spellEnd"/>
-      <w:r>
-        <w:t xml:space="preserve"> </w:t>
-      </w:r>
-      <w:proofErr w:type="spellStart"/>
-      <w:r>
-        <w:t>eget</w:t>
-      </w:r>
-      <w:proofErr w:type="spellEnd"/>
-      <w:r>
-        <w:t xml:space="preserve"> cum, </w:t>
-      </w:r>
-      <w:proofErr w:type="spellStart"/>
-      <w:r>
-        <w:t>nascetur</w:t>
-      </w:r>
-      <w:proofErr w:type="spellEnd"/>
-      <w:r>
-        <w:t xml:space="preserve"> </w:t>
-      </w:r>
-      <w:proofErr w:type="spellStart"/>
-      <w:r>
-        <w:t>dignissim</w:t>
-      </w:r>
-      <w:proofErr w:type="spellEnd"/>
-      <w:r>
-        <w:t xml:space="preserve"> </w:t>
-      </w:r>
-      <w:proofErr w:type="spellStart"/>
-      <w:r>
-        <w:t>venenatis</w:t>
-      </w:r>
-      <w:proofErr w:type="spellEnd"/>
-      <w:r>
-        <w:t xml:space="preserve"> </w:t>
-      </w:r>
-      <w:proofErr w:type="spellStart"/>
-      <w:r>
-        <w:t>class</w:t>
-      </w:r>
-      <w:proofErr w:type="spellEnd"/>
-      <w:r>
-        <w:t>",</w:t>
+        <w:t xml:space="preserve">        "pregunta_4": "Arcu phasellus bibendum eget cum, nascetur dignissim venenatis class",</w:t>
       </w:r>
     </w:p>
     <w:p>
@@ -5379,56 +4640,14 @@
         <w:rPr>
           <w:lang w:val="en-US"/>
         </w:rPr>
-        <w:t xml:space="preserve">"pregunta_5": "def </w:t>
-      </w:r>
-      <w:proofErr w:type="spellStart"/>
+        <w:t>"pregunta_5": "def sort_colors_by_hex(colors): return sorted(colors, key=lambda color: int(color.lstrip('#'), 16))"</w:t>
+      </w:r>
+    </w:p>
+    <w:p>
       <w:r>
         <w:rPr>
           <w:lang w:val="en-US"/>
         </w:rPr>
-        <w:t>sort_colors_by_hex</w:t>
-      </w:r>
-      <w:proofErr w:type="spellEnd"/>
-      <w:r>
-        <w:rPr>
-          <w:lang w:val="en-US"/>
-        </w:rPr>
-        <w:t xml:space="preserve">(colors): return </w:t>
-      </w:r>
-      <w:proofErr w:type="gramStart"/>
-      <w:r>
-        <w:rPr>
-          <w:lang w:val="en-US"/>
-        </w:rPr>
-        <w:t>sorted(</w:t>
-      </w:r>
-      <w:proofErr w:type="gramEnd"/>
-      <w:r>
-        <w:rPr>
-          <w:lang w:val="en-US"/>
-        </w:rPr>
-        <w:t>colors, key=lambda color: int(</w:t>
-      </w:r>
-      <w:proofErr w:type="spellStart"/>
-      <w:r>
-        <w:rPr>
-          <w:lang w:val="en-US"/>
-        </w:rPr>
-        <w:t>color.lstrip</w:t>
-      </w:r>
-      <w:proofErr w:type="spellEnd"/>
-      <w:r>
-        <w:rPr>
-          <w:lang w:val="en-US"/>
-        </w:rPr>
-        <w:t>('#'), 16))"</w:t>
-      </w:r>
-    </w:p>
-    <w:p>
-      <w:r>
-        <w:rPr>
-          <w:lang w:val="en-US"/>
-        </w:rPr>
         <w:t xml:space="preserve">      </w:t>
       </w:r>
       <w:r>
@@ -5476,6 +4695,7 @@
         <w:rPr>
           <w:b/>
           <w:bCs/>
+          <w:noProof/>
         </w:rPr>
         <w:drawing>
           <wp:inline distT="0" distB="0" distL="0" distR="0" wp14:anchorId="69DD3675" wp14:editId="59BCCFB6">
@@ -5544,14 +4764,10 @@
         <w:t>Obtiene la respuesta específica de un alumno para una evaluación y pregunta.</w:t>
       </w:r>
       <w:r>
-        <w:t xml:space="preserve"> </w:t>
-      </w:r>
-      <w:r>
-        <w:t>Método HTTP POST.</w:t>
-      </w:r>
-    </w:p>
-    <w:p>
-      <w:proofErr w:type="spellStart"/>
+        <w:t xml:space="preserve"> Método HTTP POST.</w:t>
+      </w:r>
+    </w:p>
+    <w:p>
       <w:r>
         <w:rPr>
           <w:b/>
@@ -5559,7 +4775,6 @@
         </w:rPr>
         <w:t>Endpoint</w:t>
       </w:r>
-      <w:proofErr w:type="spellEnd"/>
       <w:r>
         <w:t>: /obtener-respuesta</w:t>
       </w:r>
@@ -5584,21 +4799,12 @@
           <w:numId w:val="23"/>
         </w:numPr>
       </w:pPr>
-      <w:proofErr w:type="spellStart"/>
-      <w:r>
-        <w:rPr>
-          <w:b/>
-          <w:bCs/>
-        </w:rPr>
-        <w:t>Body</w:t>
-      </w:r>
-      <w:proofErr w:type="spellEnd"/>
-      <w:r>
-        <w:rPr>
-          <w:b/>
-          <w:bCs/>
-        </w:rPr>
-        <w:t xml:space="preserve"> (JSON)</w:t>
+      <w:r>
+        <w:rPr>
+          <w:b/>
+          <w:bCs/>
+        </w:rPr>
+        <w:t>Body (JSON)</w:t>
       </w:r>
       <w:r>
         <w:t>:</w:t>
@@ -5616,15 +4822,7 @@
     </w:p>
     <w:p>
       <w:r>
-        <w:t xml:space="preserve">    "</w:t>
-      </w:r>
-      <w:proofErr w:type="spellStart"/>
-      <w:r>
-        <w:t>evaluacion</w:t>
-      </w:r>
-      <w:proofErr w:type="spellEnd"/>
-      <w:r>
-        <w:t>": 20200033,</w:t>
+        <w:t xml:space="preserve">    "evaluacion": 20200033,</w:t>
       </w:r>
     </w:p>
     <w:p>
@@ -5663,6 +4861,7 @@
         <w:rPr>
           <w:b/>
           <w:bCs/>
+          <w:noProof/>
         </w:rPr>
         <w:drawing>
           <wp:inline distT="0" distB="0" distL="0" distR="0" wp14:anchorId="277CC150" wp14:editId="3528F151">
@@ -5718,27 +4917,16 @@
           <w:b/>
           <w:bCs/>
         </w:rPr>
-        <w:t xml:space="preserve"> Calificar respuesta:</w:t>
-      </w:r>
-      <w:r>
-        <w:rPr>
-          <w:b/>
-          <w:bCs/>
-        </w:rPr>
-        <w:t xml:space="preserve"> </w:t>
+        <w:t xml:space="preserve"> Calificar respuesta: </w:t>
       </w:r>
       <w:r>
         <w:t>Permite al evaluador calificar una respuesta de un alumno, validando si el evaluador está autorizado.</w:t>
       </w:r>
       <w:r>
-        <w:t xml:space="preserve"> </w:t>
-      </w:r>
-      <w:r>
-        <w:t>Método HTTP POST.</w:t>
-      </w:r>
-    </w:p>
-    <w:p>
-      <w:proofErr w:type="spellStart"/>
+        <w:t xml:space="preserve"> Método HTTP POST.</w:t>
+      </w:r>
+    </w:p>
+    <w:p>
       <w:r>
         <w:rPr>
           <w:b/>
@@ -5746,7 +4934,6 @@
         </w:rPr>
         <w:t>Endpoint</w:t>
       </w:r>
-      <w:proofErr w:type="spellEnd"/>
       <w:r>
         <w:t>: /calificar-respuesta</w:t>
       </w:r>
@@ -5771,21 +4958,12 @@
           <w:numId w:val="22"/>
         </w:numPr>
       </w:pPr>
-      <w:proofErr w:type="spellStart"/>
-      <w:r>
-        <w:rPr>
-          <w:b/>
-          <w:bCs/>
-        </w:rPr>
-        <w:t>Body</w:t>
-      </w:r>
-      <w:proofErr w:type="spellEnd"/>
-      <w:r>
-        <w:rPr>
-          <w:b/>
-          <w:bCs/>
-        </w:rPr>
-        <w:t xml:space="preserve"> (JSON)</w:t>
+      <w:r>
+        <w:rPr>
+          <w:b/>
+          <w:bCs/>
+        </w:rPr>
+        <w:t>Body (JSON)</w:t>
       </w:r>
       <w:r>
         <w:t>:</w:t>
@@ -5808,15 +4986,7 @@
     </w:p>
     <w:p>
       <w:r>
-        <w:t xml:space="preserve">    "</w:t>
-      </w:r>
-      <w:proofErr w:type="spellStart"/>
-      <w:r>
-        <w:t>evaluacion</w:t>
-      </w:r>
-      <w:proofErr w:type="spellEnd"/>
-      <w:r>
-        <w:t>": 20200033,</w:t>
+        <w:t xml:space="preserve">    "evaluacion": 20200033,</w:t>
       </w:r>
     </w:p>
     <w:p>
@@ -5826,15 +4996,7 @@
     </w:p>
     <w:p>
       <w:r>
-        <w:t xml:space="preserve">    "</w:t>
-      </w:r>
-      <w:proofErr w:type="spellStart"/>
-      <w:r>
-        <w:t>calificacion</w:t>
-      </w:r>
-      <w:proofErr w:type="spellEnd"/>
-      <w:r>
-        <w:t>": 12</w:t>
+        <w:t xml:space="preserve">    "calificacion": 12</w:t>
       </w:r>
     </w:p>
     <w:p>
@@ -5863,14 +5025,9 @@
       <w:r>
         <w:t xml:space="preserve"> (atributo validación = 1 en la tabla </w:t>
       </w:r>
-      <w:proofErr w:type="spellStart"/>
       <w:r>
         <w:lastRenderedPageBreak/>
-        <w:t>Evaluador_Evaluacion</w:t>
-      </w:r>
-      <w:proofErr w:type="spellEnd"/>
-      <w:r>
-        <w:t>)</w:t>
+        <w:t>Evaluador_Evaluacion)</w:t>
       </w:r>
       <w:r>
         <w:t>:</w:t>
@@ -5886,6 +5043,7 @@
         <w:rPr>
           <w:b/>
           <w:bCs/>
+          <w:noProof/>
         </w:rPr>
         <w:drawing>
           <wp:inline distT="0" distB="0" distL="0" distR="0" wp14:anchorId="4BCBAFA0" wp14:editId="183A2DC6">
@@ -5935,21 +5093,7 @@
         <w:t>autorizado</w:t>
       </w:r>
       <w:r>
-        <w:t xml:space="preserve"> (atributo validación = </w:t>
-      </w:r>
-      <w:r>
-        <w:t>0</w:t>
-      </w:r>
-      <w:r>
-        <w:t xml:space="preserve"> en la tabla </w:t>
-      </w:r>
-      <w:proofErr w:type="spellStart"/>
-      <w:r>
-        <w:t>Evaluador_Evaluacion</w:t>
-      </w:r>
-      <w:proofErr w:type="spellEnd"/>
-      <w:r>
-        <w:t>)</w:t>
+        <w:t xml:space="preserve"> (atributo validación = 0 en la tabla Evaluador_Evaluacion)</w:t>
       </w:r>
       <w:r>
         <w:t>:</w:t>
@@ -5966,6 +5110,7 @@
         <w:rPr>
           <w:b/>
           <w:bCs/>
+          <w:noProof/>
         </w:rPr>
         <w:drawing>
           <wp:inline distT="0" distB="0" distL="0" distR="0" wp14:anchorId="3C619C8D" wp14:editId="77F31EC5">
@@ -6034,14 +5179,10 @@
         <w:t>Configura el peso de una pregunta en una evaluación.</w:t>
       </w:r>
       <w:r>
-        <w:t xml:space="preserve"> </w:t>
-      </w:r>
-      <w:r>
-        <w:t>Método HTTP POST.</w:t>
-      </w:r>
-    </w:p>
-    <w:p>
-      <w:proofErr w:type="spellStart"/>
+        <w:t xml:space="preserve"> Método HTTP POST.</w:t>
+      </w:r>
+    </w:p>
+    <w:p>
       <w:r>
         <w:rPr>
           <w:b/>
@@ -6049,7 +5190,6 @@
         </w:rPr>
         <w:t>Endpoint</w:t>
       </w:r>
-      <w:proofErr w:type="spellEnd"/>
       <w:r>
         <w:t>: /configurar-peso-pregunta</w:t>
       </w:r>
@@ -6074,21 +5214,12 @@
           <w:numId w:val="21"/>
         </w:numPr>
       </w:pPr>
-      <w:proofErr w:type="spellStart"/>
-      <w:r>
-        <w:rPr>
-          <w:b/>
-          <w:bCs/>
-        </w:rPr>
-        <w:t>Body</w:t>
-      </w:r>
-      <w:proofErr w:type="spellEnd"/>
-      <w:r>
-        <w:rPr>
-          <w:b/>
-          <w:bCs/>
-        </w:rPr>
-        <w:t xml:space="preserve"> (JSON)</w:t>
+      <w:r>
+        <w:rPr>
+          <w:b/>
+          <w:bCs/>
+        </w:rPr>
+        <w:t>Body (JSON)</w:t>
       </w:r>
       <w:r>
         <w:t>:</w:t>
@@ -6101,15 +5232,7 @@
     </w:p>
     <w:p>
       <w:r>
-        <w:t xml:space="preserve">    "</w:t>
-      </w:r>
-      <w:proofErr w:type="spellStart"/>
-      <w:r>
-        <w:t>evaluacion</w:t>
-      </w:r>
-      <w:proofErr w:type="spellEnd"/>
-      <w:r>
-        <w:t>": 20200033,</w:t>
+        <w:t xml:space="preserve">    "evaluacion": 20200033,</w:t>
       </w:r>
     </w:p>
     <w:p>
@@ -6167,6 +5290,7 @@
         <w:rPr>
           <w:b/>
           <w:bCs/>
+          <w:noProof/>
         </w:rPr>
         <w:drawing>
           <wp:inline distT="0" distB="0" distL="0" distR="0" wp14:anchorId="31873FCE" wp14:editId="4680A33A">
@@ -6235,14 +5359,10 @@
         <w:t>Configura la nota mínima aprobatoria para una evaluación.</w:t>
       </w:r>
       <w:r>
-        <w:t xml:space="preserve"> </w:t>
-      </w:r>
-      <w:r>
-        <w:t>Método HTTP POST.</w:t>
-      </w:r>
-    </w:p>
-    <w:p>
-      <w:proofErr w:type="spellStart"/>
+        <w:t xml:space="preserve"> Método HTTP POST.</w:t>
+      </w:r>
+    </w:p>
+    <w:p>
       <w:r>
         <w:rPr>
           <w:b/>
@@ -6250,7 +5370,6 @@
         </w:rPr>
         <w:t>Endpoint</w:t>
       </w:r>
-      <w:proofErr w:type="spellEnd"/>
       <w:r>
         <w:t>: /configurar-nota-aprobatoria</w:t>
       </w:r>
@@ -6275,21 +5394,12 @@
           <w:numId w:val="20"/>
         </w:numPr>
       </w:pPr>
-      <w:proofErr w:type="spellStart"/>
-      <w:r>
-        <w:rPr>
-          <w:b/>
-          <w:bCs/>
-        </w:rPr>
-        <w:t>Body</w:t>
-      </w:r>
-      <w:proofErr w:type="spellEnd"/>
-      <w:r>
-        <w:rPr>
-          <w:b/>
-          <w:bCs/>
-        </w:rPr>
-        <w:t xml:space="preserve"> (JSON)</w:t>
+      <w:r>
+        <w:rPr>
+          <w:b/>
+          <w:bCs/>
+        </w:rPr>
+        <w:t>Body (JSON)</w:t>
       </w:r>
       <w:r>
         <w:t>:</w:t>
@@ -6302,28 +5412,12 @@
     </w:p>
     <w:p>
       <w:r>
-        <w:t xml:space="preserve">    "</w:t>
-      </w:r>
-      <w:proofErr w:type="spellStart"/>
-      <w:r>
-        <w:t>evaluacion</w:t>
-      </w:r>
-      <w:proofErr w:type="spellEnd"/>
-      <w:r>
-        <w:t>": 20200033,</w:t>
-      </w:r>
-    </w:p>
-    <w:p>
-      <w:r>
-        <w:t xml:space="preserve">    "</w:t>
-      </w:r>
-      <w:proofErr w:type="spellStart"/>
-      <w:r>
-        <w:t>nota_aprobatoria</w:t>
-      </w:r>
-      <w:proofErr w:type="spellEnd"/>
-      <w:r>
-        <w:t>": 12</w:t>
+        <w:t xml:space="preserve">    "evaluacion": 20200033,</w:t>
+      </w:r>
+    </w:p>
+    <w:p>
+      <w:r>
+        <w:t xml:space="preserve">    "nota_aprobatoria": 12</w:t>
       </w:r>
     </w:p>
     <w:p>
@@ -6357,6 +5451,7 @@
         <w:rPr>
           <w:b/>
           <w:bCs/>
+          <w:noProof/>
         </w:rPr>
         <w:lastRenderedPageBreak/>
         <w:drawing>
@@ -6436,7 +5531,6 @@
           <w:bCs/>
         </w:rPr>
       </w:pPr>
-      <w:proofErr w:type="spellStart"/>
       <w:r>
         <w:rPr>
           <w:b/>
@@ -6444,7 +5538,6 @@
         </w:rPr>
         <w:t>Endpoint</w:t>
       </w:r>
-      <w:proofErr w:type="spellEnd"/>
       <w:r>
         <w:t>: /obtener-respuestas-alumno</w:t>
       </w:r>
@@ -6469,21 +5562,12 @@
           <w:numId w:val="20"/>
         </w:numPr>
       </w:pPr>
-      <w:proofErr w:type="spellStart"/>
-      <w:r>
-        <w:rPr>
-          <w:b/>
-          <w:bCs/>
-        </w:rPr>
-        <w:t>Body</w:t>
-      </w:r>
-      <w:proofErr w:type="spellEnd"/>
-      <w:r>
-        <w:rPr>
-          <w:b/>
-          <w:bCs/>
-        </w:rPr>
-        <w:t xml:space="preserve"> (JSON)</w:t>
+      <w:r>
+        <w:rPr>
+          <w:b/>
+          <w:bCs/>
+        </w:rPr>
+        <w:t>Body (JSON)</w:t>
       </w:r>
       <w:r>
         <w:t>:</w:t>
@@ -6501,15 +5585,7 @@
     </w:p>
     <w:p>
       <w:r>
-        <w:t xml:space="preserve">    "</w:t>
-      </w:r>
-      <w:proofErr w:type="spellStart"/>
-      <w:r>
-        <w:t>evaluacion</w:t>
-      </w:r>
-      <w:proofErr w:type="spellEnd"/>
-      <w:r>
-        <w:t>": 20200033</w:t>
+        <w:t xml:space="preserve">    "evaluacion": 20200033</w:t>
       </w:r>
     </w:p>
     <w:p>
@@ -6545,10 +5621,10 @@
           <w:bCs/>
         </w:rPr>
         <w:drawing>
-          <wp:inline distT="0" distB="0" distL="0" distR="0" wp14:anchorId="5521272F" wp14:editId="1B09BC84">
-            <wp:extent cx="5400040" cy="3164205"/>
+          <wp:inline distT="0" distB="0" distL="0" distR="0" wp14:anchorId="6A7B1024" wp14:editId="1BD9588E">
+            <wp:extent cx="5400040" cy="3189605"/>
             <wp:effectExtent l="0" t="0" r="0" b="0"/>
-            <wp:docPr id="2114085420" name="Imagen 1"/>
+            <wp:docPr id="1531683989" name="Imagen 1"/>
             <wp:cNvGraphicFramePr>
               <a:graphicFrameLocks xmlns:a="http://schemas.openxmlformats.org/drawingml/2006/main" noChangeAspect="1"/>
             </wp:cNvGraphicFramePr>
@@ -6556,7 +5632,7 @@
               <a:graphicData uri="http://schemas.openxmlformats.org/drawingml/2006/picture">
                 <pic:pic xmlns:pic="http://schemas.openxmlformats.org/drawingml/2006/picture">
                   <pic:nvPicPr>
-                    <pic:cNvPr id="2114085420" name=""/>
+                    <pic:cNvPr id="1531683989" name=""/>
                     <pic:cNvPicPr/>
                   </pic:nvPicPr>
                   <pic:blipFill>
@@ -6568,7 +5644,7 @@
                   <pic:spPr>
                     <a:xfrm>
                       <a:off x="0" y="0"/>
-                      <a:ext cx="5400040" cy="3164205"/>
+                      <a:ext cx="5400040" cy="3189605"/>
                     </a:xfrm>
                     <a:prstGeom prst="rect">
                       <a:avLst/>
@@ -6588,16 +5664,24 @@
           <w:bCs/>
         </w:rPr>
       </w:pPr>
+    </w:p>
+    <w:p>
+      <w:pPr>
+        <w:rPr>
+          <w:b/>
+          <w:bCs/>
+        </w:rPr>
+      </w:pPr>
       <w:r>
         <w:rPr>
           <w:b/>
           <w:bCs/>
         </w:rPr>
         <w:drawing>
-          <wp:inline distT="0" distB="0" distL="0" distR="0" wp14:anchorId="25EBF2B1" wp14:editId="21AEDA76">
-            <wp:extent cx="5400040" cy="1904365"/>
+          <wp:inline distT="0" distB="0" distL="0" distR="0" wp14:anchorId="41486D98" wp14:editId="3C288420">
+            <wp:extent cx="5400040" cy="1961515"/>
             <wp:effectExtent l="0" t="0" r="0" b="635"/>
-            <wp:docPr id="1767272839" name="Imagen 1"/>
+            <wp:docPr id="1304368821" name="Imagen 1"/>
             <wp:cNvGraphicFramePr>
               <a:graphicFrameLocks xmlns:a="http://schemas.openxmlformats.org/drawingml/2006/main" noChangeAspect="1"/>
             </wp:cNvGraphicFramePr>
@@ -6605,7 +5689,7 @@
               <a:graphicData uri="http://schemas.openxmlformats.org/drawingml/2006/picture">
                 <pic:pic xmlns:pic="http://schemas.openxmlformats.org/drawingml/2006/picture">
                   <pic:nvPicPr>
-                    <pic:cNvPr id="1767272839" name=""/>
+                    <pic:cNvPr id="1304368821" name=""/>
                     <pic:cNvPicPr/>
                   </pic:nvPicPr>
                   <pic:blipFill>
@@ -6617,7 +5701,7 @@
                   <pic:spPr>
                     <a:xfrm>
                       <a:off x="0" y="0"/>
-                      <a:ext cx="5400040" cy="1904365"/>
+                      <a:ext cx="5400040" cy="1961515"/>
                     </a:xfrm>
                     <a:prstGeom prst="rect">
                       <a:avLst/>
@@ -6643,10 +5727,10 @@
           <w:bCs/>
         </w:rPr>
         <w:drawing>
-          <wp:inline distT="0" distB="0" distL="0" distR="0" wp14:anchorId="59374E56" wp14:editId="43138BEC">
-            <wp:extent cx="5400040" cy="1863090"/>
-            <wp:effectExtent l="0" t="0" r="0" b="3810"/>
-            <wp:docPr id="981374296" name="Imagen 1"/>
+          <wp:inline distT="0" distB="0" distL="0" distR="0" wp14:anchorId="353F5214" wp14:editId="7DBAC124">
+            <wp:extent cx="5400040" cy="1965325"/>
+            <wp:effectExtent l="0" t="0" r="0" b="0"/>
+            <wp:docPr id="1353391523" name="Imagen 1"/>
             <wp:cNvGraphicFramePr>
               <a:graphicFrameLocks xmlns:a="http://schemas.openxmlformats.org/drawingml/2006/main" noChangeAspect="1"/>
             </wp:cNvGraphicFramePr>
@@ -6654,7 +5738,7 @@
               <a:graphicData uri="http://schemas.openxmlformats.org/drawingml/2006/picture">
                 <pic:pic xmlns:pic="http://schemas.openxmlformats.org/drawingml/2006/picture">
                   <pic:nvPicPr>
-                    <pic:cNvPr id="981374296" name=""/>
+                    <pic:cNvPr id="1353391523" name=""/>
                     <pic:cNvPicPr/>
                   </pic:nvPicPr>
                   <pic:blipFill>
@@ -6666,7 +5750,7 @@
                   <pic:spPr>
                     <a:xfrm>
                       <a:off x="0" y="0"/>
-                      <a:ext cx="5400040" cy="1863090"/>
+                      <a:ext cx="5400040" cy="1965325"/>
                     </a:xfrm>
                     <a:prstGeom prst="rect">
                       <a:avLst/>
@@ -6706,6 +5790,7 @@
           <w:sz w:val="28"/>
           <w:szCs w:val="28"/>
         </w:rPr>
+        <w:lastRenderedPageBreak/>
         <w:t>Recomendaciones</w:t>
       </w:r>
       <w:bookmarkEnd w:id="10"/>
@@ -6725,29 +5810,8 @@
         </w:rPr>
       </w:pPr>
       <w:r>
-        <w:t>No olvidar colocar el Content-</w:t>
-      </w:r>
-      <w:proofErr w:type="spellStart"/>
-      <w:r>
-        <w:t>Type</w:t>
-      </w:r>
-      <w:proofErr w:type="spellEnd"/>
-      <w:r>
-        <w:t xml:space="preserve"> y </w:t>
-      </w:r>
-      <w:proofErr w:type="spellStart"/>
-      <w:r>
-        <w:t>application</w:t>
-      </w:r>
-      <w:proofErr w:type="spellEnd"/>
-      <w:r>
-        <w:t>/</w:t>
-      </w:r>
-      <w:proofErr w:type="spellStart"/>
-      <w:r>
-        <w:t>json</w:t>
-      </w:r>
-      <w:proofErr w:type="spellEnd"/>
+        <w:t>No olvidar colocar el Content-Type y application/json</w:t>
+      </w:r>
     </w:p>
     <w:p>
       <w:pPr>
@@ -6763,10 +5827,10 @@
         <w:rPr>
           <w:b/>
           <w:bCs/>
+          <w:noProof/>
           <w:sz w:val="28"/>
           <w:szCs w:val="28"/>
         </w:rPr>
-        <w:lastRenderedPageBreak/>
         <w:drawing>
           <wp:inline distT="0" distB="0" distL="0" distR="0" wp14:anchorId="33133FC1" wp14:editId="5799B7B2">
             <wp:extent cx="5400040" cy="2515870"/>
@@ -6823,23 +5887,7 @@
           <w:sz w:val="28"/>
           <w:szCs w:val="28"/>
         </w:rPr>
-        <w:t xml:space="preserve">Solo se usó </w:t>
-      </w:r>
-      <w:proofErr w:type="spellStart"/>
-      <w:r>
-        <w:rPr>
-          <w:sz w:val="28"/>
-          <w:szCs w:val="28"/>
-        </w:rPr>
-        <w:t>Body</w:t>
-      </w:r>
-      <w:proofErr w:type="spellEnd"/>
-      <w:r>
-        <w:rPr>
-          <w:sz w:val="28"/>
-          <w:szCs w:val="28"/>
-        </w:rPr>
-        <w:t>: Raw en formato JSON</w:t>
+        <w:t>Solo se usó Body: Raw en formato JSON</w:t>
       </w:r>
     </w:p>
     <w:sectPr>
@@ -11776,6 +10824,7 @@
   <w:style w:type="character" w:default="1" w:styleId="Fuentedeprrafopredeter">
     <w:name w:val="Default Paragraph Font"/>
     <w:uiPriority w:val="1"/>
+    <w:semiHidden/>
     <w:unhideWhenUsed/>
   </w:style>
   <w:style w:type="table" w:default="1" w:styleId="Tablanormal">

</xml_diff>